<commit_message>
Added few unsupervised files
</commit_message>
<xml_diff>
--- a/Linear_Regression/Linear_regression.docx
+++ b/Linear_Regression/Linear_regression.docx
@@ -272,7 +272,15 @@
         <w:ind w:left="720"/>
       </w:pPr>
       <w:r>
-        <w:t>Here m is the slope and then c is the intercept. This is a linear equation of an straight line.</w:t>
+        <w:t xml:space="preserve">Here m is the slope and then c is the intercept. This is a linear equation of </w:t>
+      </w:r>
+      <w:proofErr w:type="gramStart"/>
+      <w:r>
+        <w:t>an</w:t>
+      </w:r>
+      <w:proofErr w:type="gramEnd"/>
+      <w:r>
+        <w:t xml:space="preserve"> straight line.</w:t>
       </w:r>
     </w:p>
     <w:p>
@@ -408,6 +416,19 @@
         <w:pStyle w:val="ListParagraph"/>
       </w:pPr>
       <w:r>
+        <w:t>In simple terms it compares the variation around the line and variation around the mean.</w:t>
+      </w:r>
+    </w:p>
+    <w:p>
+      <w:pPr>
+        <w:pStyle w:val="ListParagraph"/>
+      </w:pPr>
+    </w:p>
+    <w:p>
+      <w:pPr>
+        <w:pStyle w:val="ListParagraph"/>
+      </w:pPr>
+      <w:r>
         <w:t>SS (mean) = (data – mean)</w:t>
       </w:r>
       <w:r>
@@ -546,6 +567,86 @@
       <w:pPr>
         <w:pStyle w:val="ListParagraph"/>
       </w:pPr>
+      <w:r>
+        <w:lastRenderedPageBreak/>
+        <w:drawing>
+          <wp:inline distT="0" distB="0" distL="0" distR="0" wp14:anchorId="040D8A8A" wp14:editId="6B8315FA">
+            <wp:extent cx="2278380" cy="1239622"/>
+            <wp:effectExtent l="0" t="0" r="7620" b="0"/>
+            <wp:docPr id="1312787596" name="Picture 1"/>
+            <wp:cNvGraphicFramePr>
+              <a:graphicFrameLocks xmlns:a="http://schemas.openxmlformats.org/drawingml/2006/main" noChangeAspect="1"/>
+            </wp:cNvGraphicFramePr>
+            <a:graphic xmlns:a="http://schemas.openxmlformats.org/drawingml/2006/main">
+              <a:graphicData uri="http://schemas.openxmlformats.org/drawingml/2006/picture">
+                <pic:pic xmlns:pic="http://schemas.openxmlformats.org/drawingml/2006/picture">
+                  <pic:nvPicPr>
+                    <pic:cNvPr id="1312787596" name=""/>
+                    <pic:cNvPicPr/>
+                  </pic:nvPicPr>
+                  <pic:blipFill>
+                    <a:blip r:embed="rId11"/>
+                    <a:stretch>
+                      <a:fillRect/>
+                    </a:stretch>
+                  </pic:blipFill>
+                  <pic:spPr>
+                    <a:xfrm>
+                      <a:off x="0" y="0"/>
+                      <a:ext cx="2284345" cy="1242867"/>
+                    </a:xfrm>
+                    <a:prstGeom prst="rect">
+                      <a:avLst/>
+                    </a:prstGeom>
+                  </pic:spPr>
+                </pic:pic>
+              </a:graphicData>
+            </a:graphic>
+          </wp:inline>
+        </w:drawing>
+      </w:r>
+      <w:r>
+        <w:drawing>
+          <wp:inline distT="0" distB="0" distL="0" distR="0" wp14:anchorId="52256F46" wp14:editId="012AB909">
+            <wp:extent cx="2838846" cy="952633"/>
+            <wp:effectExtent l="0" t="0" r="0" b="0"/>
+            <wp:docPr id="1717625533" name="Picture 1"/>
+            <wp:cNvGraphicFramePr>
+              <a:graphicFrameLocks xmlns:a="http://schemas.openxmlformats.org/drawingml/2006/main" noChangeAspect="1"/>
+            </wp:cNvGraphicFramePr>
+            <a:graphic xmlns:a="http://schemas.openxmlformats.org/drawingml/2006/main">
+              <a:graphicData uri="http://schemas.openxmlformats.org/drawingml/2006/picture">
+                <pic:pic xmlns:pic="http://schemas.openxmlformats.org/drawingml/2006/picture">
+                  <pic:nvPicPr>
+                    <pic:cNvPr id="1717625533" name=""/>
+                    <pic:cNvPicPr/>
+                  </pic:nvPicPr>
+                  <pic:blipFill>
+                    <a:blip r:embed="rId12"/>
+                    <a:stretch>
+                      <a:fillRect/>
+                    </a:stretch>
+                  </pic:blipFill>
+                  <pic:spPr>
+                    <a:xfrm>
+                      <a:off x="0" y="0"/>
+                      <a:ext cx="2838846" cy="952633"/>
+                    </a:xfrm>
+                    <a:prstGeom prst="rect">
+                      <a:avLst/>
+                    </a:prstGeom>
+                  </pic:spPr>
+                </pic:pic>
+              </a:graphicData>
+            </a:graphic>
+          </wp:inline>
+        </w:drawing>
+      </w:r>
+    </w:p>
+    <w:p>
+      <w:pPr>
+        <w:pStyle w:val="ListParagraph"/>
+      </w:pPr>
     </w:p>
     <w:p>
       <w:pPr>
@@ -568,11 +669,7 @@
         <w:t xml:space="preserve">value get increase, which is not good. Even though the new variable is not that correlated with the </w:t>
       </w:r>
       <w:r>
-        <w:t xml:space="preserve">dependent variable it still gives a better R square </w:t>
-      </w:r>
-      <w:r>
-        <w:lastRenderedPageBreak/>
-        <w:t xml:space="preserve">value. </w:t>
+        <w:t xml:space="preserve">dependent variable it still gives a better R square value. </w:t>
       </w:r>
       <w:r>
         <w:t>Therefore, we have to check the significance of R</w:t>
@@ -587,29 +684,130 @@
         <w:t xml:space="preserve">. </w:t>
       </w:r>
       <w:r>
-        <w:t>For this we have calculate a p value</w:t>
-      </w:r>
-      <w:r>
-        <w:t xml:space="preserve"> or (F value)</w:t>
-      </w:r>
-    </w:p>
-    <w:p>
-      <w:pPr>
-        <w:pStyle w:val="ListParagraph"/>
-        <w:ind w:firstLine="720"/>
-      </w:pPr>
-    </w:p>
-    <w:p>
-      <w:pPr>
-        <w:pStyle w:val="ListParagraph"/>
-        <w:ind w:firstLine="720"/>
-      </w:pPr>
-    </w:p>
-    <w:p>
-      <w:pPr>
-        <w:pStyle w:val="ListParagraph"/>
-        <w:ind w:firstLine="720"/>
-      </w:pPr>
+        <w:t xml:space="preserve">For this we </w:t>
+      </w:r>
+      <w:r>
+        <w:t>have to basically calculated adjusted R</w:t>
+      </w:r>
+      <w:r>
+        <w:rPr>
+          <w:vertAlign w:val="superscript"/>
+        </w:rPr>
+        <w:t>2</w:t>
+      </w:r>
+      <w:r>
+        <w:t xml:space="preserve"> value.</w:t>
+      </w:r>
+    </w:p>
+    <w:p>
+      <w:pPr>
+        <w:ind w:left="720"/>
+      </w:pPr>
+      <w:r>
+        <w:drawing>
+          <wp:inline distT="0" distB="0" distL="0" distR="0" wp14:anchorId="3DE3CC63" wp14:editId="119B285C">
+            <wp:extent cx="2743200" cy="678036"/>
+            <wp:effectExtent l="0" t="0" r="0" b="8255"/>
+            <wp:docPr id="238899443" name="Picture 1"/>
+            <wp:cNvGraphicFramePr>
+              <a:graphicFrameLocks xmlns:a="http://schemas.openxmlformats.org/drawingml/2006/main" noChangeAspect="1"/>
+            </wp:cNvGraphicFramePr>
+            <a:graphic xmlns:a="http://schemas.openxmlformats.org/drawingml/2006/main">
+              <a:graphicData uri="http://schemas.openxmlformats.org/drawingml/2006/picture">
+                <pic:pic xmlns:pic="http://schemas.openxmlformats.org/drawingml/2006/picture">
+                  <pic:nvPicPr>
+                    <pic:cNvPr id="238899443" name=""/>
+                    <pic:cNvPicPr/>
+                  </pic:nvPicPr>
+                  <pic:blipFill>
+                    <a:blip r:embed="rId13"/>
+                    <a:stretch>
+                      <a:fillRect/>
+                    </a:stretch>
+                  </pic:blipFill>
+                  <pic:spPr>
+                    <a:xfrm>
+                      <a:off x="0" y="0"/>
+                      <a:ext cx="2807907" cy="694030"/>
+                    </a:xfrm>
+                    <a:prstGeom prst="rect">
+                      <a:avLst/>
+                    </a:prstGeom>
+                  </pic:spPr>
+                </pic:pic>
+              </a:graphicData>
+            </a:graphic>
+          </wp:inline>
+        </w:drawing>
+      </w:r>
+    </w:p>
+    <w:p>
+      <w:r>
+        <w:tab/>
+        <w:t>Adjusted R</w:t>
+      </w:r>
+      <w:r>
+        <w:rPr>
+          <w:vertAlign w:val="superscript"/>
+        </w:rPr>
+        <w:t>2</w:t>
+      </w:r>
+      <w:r>
+        <w:t xml:space="preserve"> takes account of the predictors in the regression model. So, here we are penalizing the R</w:t>
+      </w:r>
+      <w:r>
+        <w:rPr>
+          <w:vertAlign w:val="superscript"/>
+        </w:rPr>
+        <w:t>2</w:t>
+      </w:r>
+      <w:r>
+        <w:t xml:space="preserve"> when the number of predictors </w:t>
+      </w:r>
+      <w:proofErr w:type="gramStart"/>
+      <w:r>
+        <w:t>are</w:t>
+      </w:r>
+      <w:proofErr w:type="gramEnd"/>
+      <w:r>
+        <w:t xml:space="preserve"> getting increased.</w:t>
+      </w:r>
+    </w:p>
+    <w:p/>
+    <w:p>
+      <w:r>
+        <w:t>Multiple linear regression</w:t>
+      </w:r>
+    </w:p>
+    <w:p>
+      <w:r>
+        <w:tab/>
+        <w:t>This is same as the simple linear regression. Just that a greater number of predictors (independent features) will be added.</w:t>
+      </w:r>
+    </w:p>
+    <w:p>
+      <w:r>
+        <w:tab/>
+        <w:t>Here R</w:t>
+      </w:r>
+      <w:r>
+        <w:rPr>
+          <w:vertAlign w:val="superscript"/>
+        </w:rPr>
+        <w:t>2</w:t>
+      </w:r>
+      <w:r>
+        <w:t xml:space="preserve"> and adjusted R</w:t>
+      </w:r>
+      <w:r>
+        <w:rPr>
+          <w:vertAlign w:val="superscript"/>
+        </w:rPr>
+        <w:t>2</w:t>
+      </w:r>
+      <w:r>
+        <w:t xml:space="preserve"> are the same as simple linear regression</w:t>
+      </w:r>
     </w:p>
     <w:sectPr>
       <w:pgSz w:w="11906" w:h="16838"/>
@@ -728,7 +926,7 @@
         <w:rFonts w:ascii="Symbol" w:hAnsi="Symbol" w:hint="default"/>
       </w:rPr>
     </w:lvl>
-    <w:lvl w:ilvl="1" w:tplc="40090003" w:tentative="1">
+    <w:lvl w:ilvl="1" w:tplc="40090003">
       <w:start w:val="1"/>
       <w:numFmt w:val="bullet"/>
       <w:lvlText w:val="o"/>
@@ -1621,6 +1819,7 @@
   <w:style w:type="character" w:default="1" w:styleId="DefaultParagraphFont">
     <w:name w:val="Default Paragraph Font"/>
     <w:uiPriority w:val="1"/>
+    <w:semiHidden/>
     <w:unhideWhenUsed/>
   </w:style>
   <w:style w:type="table" w:default="1" w:styleId="TableNormal">

</xml_diff>